<commit_message>
Update BOM and test procedures
</commit_message>
<xml_diff>
--- a/code/install/Programming and Test Procedure.docx
+++ b/code/install/Programming and Test Procedure.docx
@@ -1,6 +1,6 @@
 
 <file path=word/document.xml><?xml version="1.0" encoding="utf-8"?>
-<w:document xmlns:wpc="http://schemas.microsoft.com/office/word/2010/wordprocessingCanvas" xmlns:cx="http://schemas.microsoft.com/office/drawing/2014/chartex" xmlns:cx1="http://schemas.microsoft.com/office/drawing/2015/9/8/chartex" xmlns:cx2="http://schemas.microsoft.com/office/drawing/2015/10/21/chartex" xmlns:cx3="http://schemas.microsoft.com/office/drawing/2016/5/9/chartex" xmlns:cx4="http://schemas.microsoft.com/office/drawing/2016/5/10/chartex" xmlns:cx5="http://schemas.microsoft.com/office/drawing/2016/5/11/chartex" xmlns:cx6="http://schemas.microsoft.com/office/drawing/2016/5/12/chartex" xmlns:cx7="http://schemas.microsoft.com/office/drawing/2016/5/13/chartex" xmlns:cx8="http://schemas.microsoft.com/office/drawing/2016/5/14/chartex" xmlns:mc="http://schemas.openxmlformats.org/markup-compatibility/2006" xmlns:aink="http://schemas.microsoft.com/office/drawing/2016/ink" xmlns:am3d="http://schemas.microsoft.com/office/drawing/2017/model3d" xmlns:o="urn:schemas-microsoft-com:office:office" xmlns:r="http://schemas.openxmlformats.org/officeDocument/2006/relationships" xmlns:m="http://schemas.openxmlformats.org/officeDocument/2006/math" xmlns:v="urn:schemas-microsoft-com:vml" xmlns:wp14="http://schemas.microsoft.com/office/word/2010/wordprocessingDrawing" xmlns:wp="http://schemas.openxmlformats.org/drawingml/2006/wordprocessingDrawing" xmlns:w10="urn:schemas-microsoft-com:office:word" xmlns:w="http://schemas.openxmlformats.org/wordprocessingml/2006/main" xmlns:w14="http://schemas.microsoft.com/office/word/2010/wordml" xmlns:w15="http://schemas.microsoft.com/office/word/2012/wordml" xmlns:w16cid="http://schemas.microsoft.com/office/word/2016/wordml/cid" xmlns:w16se="http://schemas.microsoft.com/office/word/2015/wordml/symex" xmlns:wpg="http://schemas.microsoft.com/office/word/2010/wordprocessingGroup" xmlns:wpi="http://schemas.microsoft.com/office/word/2010/wordprocessingInk" xmlns:wne="http://schemas.microsoft.com/office/word/2006/wordml" xmlns:wps="http://schemas.microsoft.com/office/word/2010/wordprocessingShape" mc:Ignorable="w14 w15 w16se w16cid wp14">
+<w:document xmlns:wpc="http://schemas.microsoft.com/office/word/2010/wordprocessingCanvas" xmlns:cx="http://schemas.microsoft.com/office/drawing/2014/chartex" xmlns:cx1="http://schemas.microsoft.com/office/drawing/2015/9/8/chartex" xmlns:cx2="http://schemas.microsoft.com/office/drawing/2015/10/21/chartex" xmlns:cx3="http://schemas.microsoft.com/office/drawing/2016/5/9/chartex" xmlns:cx4="http://schemas.microsoft.com/office/drawing/2016/5/10/chartex" xmlns:cx5="http://schemas.microsoft.com/office/drawing/2016/5/11/chartex" xmlns:cx6="http://schemas.microsoft.com/office/drawing/2016/5/12/chartex" xmlns:cx7="http://schemas.microsoft.com/office/drawing/2016/5/13/chartex" xmlns:cx8="http://schemas.microsoft.com/office/drawing/2016/5/14/chartex" xmlns:mc="http://schemas.openxmlformats.org/markup-compatibility/2006" xmlns:aink="http://schemas.microsoft.com/office/drawing/2016/ink" xmlns:am3d="http://schemas.microsoft.com/office/drawing/2017/model3d" xmlns:o="urn:schemas-microsoft-com:office:office" xmlns:oel="http://schemas.microsoft.com/office/2019/extlst" xmlns:r="http://schemas.openxmlformats.org/officeDocument/2006/relationships" xmlns:m="http://schemas.openxmlformats.org/officeDocument/2006/math" xmlns:v="urn:schemas-microsoft-com:vml" xmlns:wp14="http://schemas.microsoft.com/office/word/2010/wordprocessingDrawing" xmlns:wp="http://schemas.openxmlformats.org/drawingml/2006/wordprocessingDrawing" xmlns:w10="urn:schemas-microsoft-com:office:word" xmlns:w="http://schemas.openxmlformats.org/wordprocessingml/2006/main" xmlns:w14="http://schemas.microsoft.com/office/word/2010/wordml" xmlns:w15="http://schemas.microsoft.com/office/word/2012/wordml" xmlns:w16cex="http://schemas.microsoft.com/office/word/2018/wordml/cex" xmlns:w16cid="http://schemas.microsoft.com/office/word/2016/wordml/cid" xmlns:w16="http://schemas.microsoft.com/office/word/2018/wordml" xmlns:w16sdtdh="http://schemas.microsoft.com/office/word/2020/wordml/sdtdatahash" xmlns:w16se="http://schemas.microsoft.com/office/word/2015/wordml/symex" xmlns:wpg="http://schemas.microsoft.com/office/word/2010/wordprocessingGroup" xmlns:wpi="http://schemas.microsoft.com/office/word/2010/wordprocessingInk" xmlns:wne="http://schemas.microsoft.com/office/word/2006/wordml" xmlns:wps="http://schemas.microsoft.com/office/word/2010/wordprocessingShape" mc:Ignorable="w14 w15 w16se w16cid w16 w16cex w16sdtdh wp14">
   <w:body>
     <w:p>
       <w:pPr>
@@ -75,6 +75,76 @@
         <w:t>Connect the programmer cable to the test harness header, making sure that pin 1 on the cable matches pin 1 on the header.</w:t>
       </w:r>
     </w:p>
+    <w:p>
+      <w:pPr>
+        <w:pStyle w:val="ListParagraph"/>
+        <w:numPr>
+          <w:ilvl w:val="0"/>
+          <w:numId w:val="1"/>
+        </w:numPr>
+      </w:pPr>
+      <w:r>
+        <w:t xml:space="preserve">Install the </w:t>
+      </w:r>
+      <w:proofErr w:type="spellStart"/>
+      <w:r>
+        <w:t>USBtinyISP</w:t>
+      </w:r>
+      <w:proofErr w:type="spellEnd"/>
+      <w:r>
+        <w:t xml:space="preserve"> driver on a Windows computer if necessary: </w:t>
+      </w:r>
+      <w:hyperlink r:id="rId5" w:history="1">
+        <w:r>
+          <w:rPr>
+            <w:rStyle w:val="Hyperlink"/>
+          </w:rPr>
+          <w:t xml:space="preserve">Release Add many new boards; </w:t>
+        </w:r>
+        <w:proofErr w:type="spellStart"/>
+        <w:r>
+          <w:rPr>
+            <w:rStyle w:val="Hyperlink"/>
+          </w:rPr>
+          <w:t>USBtinyISP</w:t>
+        </w:r>
+        <w:proofErr w:type="spellEnd"/>
+        <w:r>
+          <w:rPr>
+            <w:rStyle w:val="Hyperlink"/>
+          </w:rPr>
+          <w:t xml:space="preserve"> update · </w:t>
+        </w:r>
+        <w:proofErr w:type="spellStart"/>
+        <w:r>
+          <w:rPr>
+            <w:rStyle w:val="Hyperlink"/>
+          </w:rPr>
+          <w:t>adafruit</w:t>
+        </w:r>
+        <w:proofErr w:type="spellEnd"/>
+        <w:r>
+          <w:rPr>
+            <w:rStyle w:val="Hyperlink"/>
+          </w:rPr>
+          <w:t>/</w:t>
+        </w:r>
+        <w:proofErr w:type="spellStart"/>
+        <w:r>
+          <w:rPr>
+            <w:rStyle w:val="Hyperlink"/>
+          </w:rPr>
+          <w:t>Adafruit_Windows_Drivers</w:t>
+        </w:r>
+        <w:proofErr w:type="spellEnd"/>
+        <w:r>
+          <w:rPr>
+            <w:rStyle w:val="Hyperlink"/>
+          </w:rPr>
+          <w:t xml:space="preserve"> (github.com)</w:t>
+        </w:r>
+      </w:hyperlink>
+    </w:p>
     <w:p/>
     <w:p>
       <w:pPr>
@@ -95,6 +165,9 @@
       <w:r>
         <w:t>Move the test harness power switch to the OFF position.</w:t>
       </w:r>
+      <w:r>
+        <w:t xml:space="preserve">  Do not place or remove a control board with the power on!</w:t>
+      </w:r>
     </w:p>
     <w:p>
       <w:pPr>
@@ -209,12 +282,7 @@
         </w:numPr>
       </w:pPr>
       <w:r>
-        <w:t>Verify that you did not hea</w:t>
-      </w:r>
-      <w:bookmarkStart w:id="0" w:name="_GoBack"/>
-      <w:bookmarkEnd w:id="0"/>
-      <w:r>
-        <w:t>r the bench power supply click its relays (which would indicate current-limiting mode).</w:t>
+        <w:t>Verify that you did not hear the bench power supply click its relays (which would indicate current-limiting mode).</w:t>
       </w:r>
     </w:p>
     <w:p>
@@ -340,6 +408,7 @@
         </w:numPr>
       </w:pPr>
       <w:r>
+        <w:lastRenderedPageBreak/>
         <w:t>Move the mode switch back and forth and verify that the screen mode changes between SPIN and PLY.</w:t>
       </w:r>
     </w:p>
@@ -352,11 +421,7 @@
         </w:numPr>
       </w:pPr>
       <w:r>
-        <w:t xml:space="preserve">On the bench power supply turn the voltage up to 30V and verify that the control board’s overvoltage protection activates (the power supply switches into current-limiting mode).  </w:t>
-      </w:r>
-      <w:r>
-        <w:lastRenderedPageBreak/>
-        <w:t>Immediately unplug one of the power cables from the power supply to reset the crowbar.  Don’t leave the control board in an overvoltage state for a long time.</w:t>
+        <w:t>On the bench power supply turn the voltage up to 30V and verify that the control board’s overvoltage protection activates (the power supply switches into current-limiting mode).  Immediately unplug one of the power cables from the power supply to reset the crowbar.  Don’t leave the control board in an overvoltage state for a long time.</w:t>
       </w:r>
     </w:p>
     <w:p>
@@ -435,6 +500,140 @@
       <w:pPr>
         <w:pStyle w:val="ListParagraph"/>
       </w:pPr>
+    </w:p>
+    <w:p>
+      <w:pPr>
+        <w:pStyle w:val="ListParagraph"/>
+      </w:pPr>
+    </w:p>
+    <w:p>
+      <w:pPr>
+        <w:pStyle w:val="Heading1"/>
+      </w:pPr>
+      <w:r>
+        <w:t>Optical inspection</w:t>
+      </w:r>
+    </w:p>
+    <w:p>
+      <w:pPr>
+        <w:pStyle w:val="ListParagraph"/>
+        <w:numPr>
+          <w:ilvl w:val="0"/>
+          <w:numId w:val="3"/>
+        </w:numPr>
+      </w:pPr>
+      <w:r>
+        <w:t>On the top side, verify that all components are placed correctly:</w:t>
+      </w:r>
+    </w:p>
+    <w:p>
+      <w:pPr>
+        <w:pStyle w:val="ListParagraph"/>
+        <w:numPr>
+          <w:ilvl w:val="1"/>
+          <w:numId w:val="3"/>
+        </w:numPr>
+      </w:pPr>
+      <w:r>
+        <w:t xml:space="preserve">All diodes are </w:t>
+      </w:r>
+      <w:proofErr w:type="gramStart"/>
+      <w:r>
+        <w:t>oriented</w:t>
+      </w:r>
+      <w:proofErr w:type="gramEnd"/>
+      <w:r>
+        <w:t xml:space="preserve"> the correct direction</w:t>
+      </w:r>
+    </w:p>
+    <w:p>
+      <w:pPr>
+        <w:pStyle w:val="ListParagraph"/>
+        <w:numPr>
+          <w:ilvl w:val="1"/>
+          <w:numId w:val="3"/>
+        </w:numPr>
+      </w:pPr>
+      <w:r>
+        <w:t>The microcontroller is oriented correctly</w:t>
+      </w:r>
+    </w:p>
+    <w:p>
+      <w:pPr>
+        <w:pStyle w:val="ListParagraph"/>
+        <w:numPr>
+          <w:ilvl w:val="1"/>
+          <w:numId w:val="3"/>
+        </w:numPr>
+      </w:pPr>
+      <w:r>
+        <w:t>All resistors are the expected colors for their positions</w:t>
+      </w:r>
+    </w:p>
+    <w:p>
+      <w:pPr>
+        <w:pStyle w:val="ListParagraph"/>
+        <w:numPr>
+          <w:ilvl w:val="1"/>
+          <w:numId w:val="3"/>
+        </w:numPr>
+      </w:pPr>
+      <w:r>
+        <w:t>All capacitors are the expected shape, size, and color for their positions</w:t>
+      </w:r>
+    </w:p>
+    <w:p>
+      <w:pPr>
+        <w:pStyle w:val="ListParagraph"/>
+        <w:numPr>
+          <w:ilvl w:val="1"/>
+          <w:numId w:val="3"/>
+        </w:numPr>
+      </w:pPr>
+      <w:r>
+        <w:t>The large capacitor is oriented correctly</w:t>
+      </w:r>
+    </w:p>
+    <w:p>
+      <w:pPr>
+        <w:pStyle w:val="ListParagraph"/>
+        <w:numPr>
+          <w:ilvl w:val="0"/>
+          <w:numId w:val="3"/>
+        </w:numPr>
+      </w:pPr>
+      <w:r>
+        <w:t>On the back side, verify</w:t>
+      </w:r>
+    </w:p>
+    <w:p>
+      <w:pPr>
+        <w:pStyle w:val="ListParagraph"/>
+        <w:numPr>
+          <w:ilvl w:val="1"/>
+          <w:numId w:val="3"/>
+        </w:numPr>
+      </w:pPr>
+      <w:r>
+        <w:t>All pins are well-soldered</w:t>
+      </w:r>
+    </w:p>
+    <w:p>
+      <w:pPr>
+        <w:pStyle w:val="ListParagraph"/>
+        <w:numPr>
+          <w:ilvl w:val="1"/>
+          <w:numId w:val="3"/>
+        </w:numPr>
+      </w:pPr>
+      <w:r>
+        <w:t>No large solder blobs are stuck to the board that might come loose and short something</w:t>
+      </w:r>
+    </w:p>
+    <w:p>
+      <w:r>
+        <w:t xml:space="preserve"> </w:t>
+      </w:r>
     </w:p>
     <w:sectPr>
       <w:pgSz w:w="12240" w:h="15840"/>
@@ -447,7 +646,7 @@
 </file>
 
 <file path=word/numbering.xml><?xml version="1.0" encoding="utf-8"?>
-<w:numbering xmlns:wpc="http://schemas.microsoft.com/office/word/2010/wordprocessingCanvas" xmlns:cx="http://schemas.microsoft.com/office/drawing/2014/chartex" xmlns:cx1="http://schemas.microsoft.com/office/drawing/2015/9/8/chartex" xmlns:cx2="http://schemas.microsoft.com/office/drawing/2015/10/21/chartex" xmlns:cx3="http://schemas.microsoft.com/office/drawing/2016/5/9/chartex" xmlns:cx4="http://schemas.microsoft.com/office/drawing/2016/5/10/chartex" xmlns:cx5="http://schemas.microsoft.com/office/drawing/2016/5/11/chartex" xmlns:cx6="http://schemas.microsoft.com/office/drawing/2016/5/12/chartex" xmlns:cx7="http://schemas.microsoft.com/office/drawing/2016/5/13/chartex" xmlns:cx8="http://schemas.microsoft.com/office/drawing/2016/5/14/chartex" xmlns:mc="http://schemas.openxmlformats.org/markup-compatibility/2006" xmlns:aink="http://schemas.microsoft.com/office/drawing/2016/ink" xmlns:am3d="http://schemas.microsoft.com/office/drawing/2017/model3d" xmlns:o="urn:schemas-microsoft-com:office:office" xmlns:r="http://schemas.openxmlformats.org/officeDocument/2006/relationships" xmlns:m="http://schemas.openxmlformats.org/officeDocument/2006/math" xmlns:v="urn:schemas-microsoft-com:vml" xmlns:wp14="http://schemas.microsoft.com/office/word/2010/wordprocessingDrawing" xmlns:wp="http://schemas.openxmlformats.org/drawingml/2006/wordprocessingDrawing" xmlns:w10="urn:schemas-microsoft-com:office:word" xmlns:w="http://schemas.openxmlformats.org/wordprocessingml/2006/main" xmlns:w14="http://schemas.microsoft.com/office/word/2010/wordml" xmlns:w15="http://schemas.microsoft.com/office/word/2012/wordml" xmlns:w16cid="http://schemas.microsoft.com/office/word/2016/wordml/cid" xmlns:w16se="http://schemas.microsoft.com/office/word/2015/wordml/symex" xmlns:wpg="http://schemas.microsoft.com/office/word/2010/wordprocessingGroup" xmlns:wpi="http://schemas.microsoft.com/office/word/2010/wordprocessingInk" xmlns:wne="http://schemas.microsoft.com/office/word/2006/wordml" xmlns:wps="http://schemas.microsoft.com/office/word/2010/wordprocessingShape" mc:Ignorable="w14 w15 w16se w16cid wp14">
+<w:numbering xmlns:wpc="http://schemas.microsoft.com/office/word/2010/wordprocessingCanvas" xmlns:cx="http://schemas.microsoft.com/office/drawing/2014/chartex" xmlns:cx1="http://schemas.microsoft.com/office/drawing/2015/9/8/chartex" xmlns:cx2="http://schemas.microsoft.com/office/drawing/2015/10/21/chartex" xmlns:cx3="http://schemas.microsoft.com/office/drawing/2016/5/9/chartex" xmlns:cx4="http://schemas.microsoft.com/office/drawing/2016/5/10/chartex" xmlns:cx5="http://schemas.microsoft.com/office/drawing/2016/5/11/chartex" xmlns:cx6="http://schemas.microsoft.com/office/drawing/2016/5/12/chartex" xmlns:cx7="http://schemas.microsoft.com/office/drawing/2016/5/13/chartex" xmlns:cx8="http://schemas.microsoft.com/office/drawing/2016/5/14/chartex" xmlns:mc="http://schemas.openxmlformats.org/markup-compatibility/2006" xmlns:aink="http://schemas.microsoft.com/office/drawing/2016/ink" xmlns:am3d="http://schemas.microsoft.com/office/drawing/2017/model3d" xmlns:o="urn:schemas-microsoft-com:office:office" xmlns:oel="http://schemas.microsoft.com/office/2019/extlst" xmlns:r="http://schemas.openxmlformats.org/officeDocument/2006/relationships" xmlns:m="http://schemas.openxmlformats.org/officeDocument/2006/math" xmlns:v="urn:schemas-microsoft-com:vml" xmlns:wp14="http://schemas.microsoft.com/office/word/2010/wordprocessingDrawing" xmlns:wp="http://schemas.openxmlformats.org/drawingml/2006/wordprocessingDrawing" xmlns:w10="urn:schemas-microsoft-com:office:word" xmlns:w="http://schemas.openxmlformats.org/wordprocessingml/2006/main" xmlns:w14="http://schemas.microsoft.com/office/word/2010/wordml" xmlns:w15="http://schemas.microsoft.com/office/word/2012/wordml" xmlns:w16cex="http://schemas.microsoft.com/office/word/2018/wordml/cex" xmlns:w16cid="http://schemas.microsoft.com/office/word/2016/wordml/cid" xmlns:w16="http://schemas.microsoft.com/office/word/2018/wordml" xmlns:w16sdtdh="http://schemas.microsoft.com/office/word/2020/wordml/sdtdatahash" xmlns:w16se="http://schemas.microsoft.com/office/word/2015/wordml/symex" xmlns:wpg="http://schemas.microsoft.com/office/word/2010/wordprocessingGroup" xmlns:wpi="http://schemas.microsoft.com/office/word/2010/wordprocessingInk" xmlns:wne="http://schemas.microsoft.com/office/word/2006/wordml" xmlns:wps="http://schemas.microsoft.com/office/word/2010/wordprocessingShape" mc:Ignorable="w14 w15 w16se w16cid w16 w16cex w16sdtdh wp14">
   <w:abstractNum w:abstractNumId="0" w15:restartNumberingAfterBreak="0">
     <w:nsid w:val="03A1652C"/>
     <w:multiLevelType w:val="hybridMultilevel"/>
@@ -626,17 +825,109 @@
       </w:pPr>
     </w:lvl>
   </w:abstractNum>
-  <w:num w:numId="1">
+  <w:abstractNum w:abstractNumId="2" w15:restartNumberingAfterBreak="0">
+    <w:nsid w:val="4ACA5C4F"/>
+    <w:multiLevelType w:val="hybridMultilevel"/>
+    <w:tmpl w:val="FB5EF4AE"/>
+    <w:lvl w:ilvl="0" w:tplc="0F024380">
+      <w:start w:val="1"/>
+      <w:numFmt w:val="decimal"/>
+      <w:lvlText w:val="%1."/>
+      <w:lvlJc w:val="left"/>
+      <w:pPr>
+        <w:ind w:left="720" w:hanging="360"/>
+      </w:pPr>
+      <w:rPr>
+        <w:rFonts w:hint="default"/>
+      </w:rPr>
+    </w:lvl>
+    <w:lvl w:ilvl="1" w:tplc="04090019">
+      <w:start w:val="1"/>
+      <w:numFmt w:val="lowerLetter"/>
+      <w:lvlText w:val="%2."/>
+      <w:lvlJc w:val="left"/>
+      <w:pPr>
+        <w:ind w:left="1440" w:hanging="360"/>
+      </w:pPr>
+    </w:lvl>
+    <w:lvl w:ilvl="2" w:tplc="0409001B" w:tentative="1">
+      <w:start w:val="1"/>
+      <w:numFmt w:val="lowerRoman"/>
+      <w:lvlText w:val="%3."/>
+      <w:lvlJc w:val="right"/>
+      <w:pPr>
+        <w:ind w:left="2160" w:hanging="180"/>
+      </w:pPr>
+    </w:lvl>
+    <w:lvl w:ilvl="3" w:tplc="0409000F" w:tentative="1">
+      <w:start w:val="1"/>
+      <w:numFmt w:val="decimal"/>
+      <w:lvlText w:val="%4."/>
+      <w:lvlJc w:val="left"/>
+      <w:pPr>
+        <w:ind w:left="2880" w:hanging="360"/>
+      </w:pPr>
+    </w:lvl>
+    <w:lvl w:ilvl="4" w:tplc="04090019" w:tentative="1">
+      <w:start w:val="1"/>
+      <w:numFmt w:val="lowerLetter"/>
+      <w:lvlText w:val="%5."/>
+      <w:lvlJc w:val="left"/>
+      <w:pPr>
+        <w:ind w:left="3600" w:hanging="360"/>
+      </w:pPr>
+    </w:lvl>
+    <w:lvl w:ilvl="5" w:tplc="0409001B" w:tentative="1">
+      <w:start w:val="1"/>
+      <w:numFmt w:val="lowerRoman"/>
+      <w:lvlText w:val="%6."/>
+      <w:lvlJc w:val="right"/>
+      <w:pPr>
+        <w:ind w:left="4320" w:hanging="180"/>
+      </w:pPr>
+    </w:lvl>
+    <w:lvl w:ilvl="6" w:tplc="0409000F" w:tentative="1">
+      <w:start w:val="1"/>
+      <w:numFmt w:val="decimal"/>
+      <w:lvlText w:val="%7."/>
+      <w:lvlJc w:val="left"/>
+      <w:pPr>
+        <w:ind w:left="5040" w:hanging="360"/>
+      </w:pPr>
+    </w:lvl>
+    <w:lvl w:ilvl="7" w:tplc="04090019" w:tentative="1">
+      <w:start w:val="1"/>
+      <w:numFmt w:val="lowerLetter"/>
+      <w:lvlText w:val="%8."/>
+      <w:lvlJc w:val="left"/>
+      <w:pPr>
+        <w:ind w:left="5760" w:hanging="360"/>
+      </w:pPr>
+    </w:lvl>
+    <w:lvl w:ilvl="8" w:tplc="0409001B" w:tentative="1">
+      <w:start w:val="1"/>
+      <w:numFmt w:val="lowerRoman"/>
+      <w:lvlText w:val="%9."/>
+      <w:lvlJc w:val="right"/>
+      <w:pPr>
+        <w:ind w:left="6480" w:hanging="180"/>
+      </w:pPr>
+    </w:lvl>
+  </w:abstractNum>
+  <w:num w:numId="1" w16cid:durableId="936908129">
     <w:abstractNumId w:val="0"/>
   </w:num>
-  <w:num w:numId="2">
+  <w:num w:numId="2" w16cid:durableId="47187519">
     <w:abstractNumId w:val="1"/>
+  </w:num>
+  <w:num w:numId="3" w16cid:durableId="1106735445">
+    <w:abstractNumId w:val="2"/>
   </w:num>
 </w:numbering>
 </file>
 
 <file path=word/styles.xml><?xml version="1.0" encoding="utf-8"?>
-<w:styles xmlns:mc="http://schemas.openxmlformats.org/markup-compatibility/2006" xmlns:r="http://schemas.openxmlformats.org/officeDocument/2006/relationships" xmlns:w="http://schemas.openxmlformats.org/wordprocessingml/2006/main" xmlns:w14="http://schemas.microsoft.com/office/word/2010/wordml" xmlns:w15="http://schemas.microsoft.com/office/word/2012/wordml" xmlns:w16cid="http://schemas.microsoft.com/office/word/2016/wordml/cid" xmlns:w16se="http://schemas.microsoft.com/office/word/2015/wordml/symex" mc:Ignorable="w14 w15 w16se w16cid">
+<w:styles xmlns:mc="http://schemas.openxmlformats.org/markup-compatibility/2006" xmlns:r="http://schemas.openxmlformats.org/officeDocument/2006/relationships" xmlns:w="http://schemas.openxmlformats.org/wordprocessingml/2006/main" xmlns:w14="http://schemas.microsoft.com/office/word/2010/wordml" xmlns:w15="http://schemas.microsoft.com/office/word/2012/wordml" xmlns:w16cex="http://schemas.microsoft.com/office/word/2018/wordml/cex" xmlns:w16cid="http://schemas.microsoft.com/office/word/2016/wordml/cid" xmlns:w16="http://schemas.microsoft.com/office/word/2018/wordml" xmlns:w16sdtdh="http://schemas.microsoft.com/office/word/2020/wordml/sdtdatahash" xmlns:w16se="http://schemas.microsoft.com/office/word/2015/wordml/symex" mc:Ignorable="w14 w15 w16se w16cid w16 w16cex w16sdtdh">
   <w:docDefaults>
     <w:rPrDefault>
       <w:rPr>
@@ -652,7 +943,7 @@
       </w:pPr>
     </w:pPrDefault>
   </w:docDefaults>
-  <w:latentStyles w:defLockedState="0" w:defUIPriority="99" w:defSemiHidden="0" w:defUnhideWhenUsed="0" w:defQFormat="0" w:count="375">
+  <w:latentStyles w:defLockedState="0" w:defUIPriority="99" w:defSemiHidden="0" w:defUnhideWhenUsed="0" w:defQFormat="0" w:count="376">
     <w:lsdException w:name="Normal" w:uiPriority="0" w:qFormat="1"/>
     <w:lsdException w:name="heading 1" w:uiPriority="9" w:qFormat="1"/>
     <w:lsdException w:name="heading 2" w:semiHidden="1" w:uiPriority="9" w:unhideWhenUsed="1" w:qFormat="1"/>
@@ -801,11 +1092,11 @@
     <w:lsdException w:name="Table Elegant" w:semiHidden="1" w:unhideWhenUsed="1"/>
     <w:lsdException w:name="Table Professional" w:semiHidden="1" w:unhideWhenUsed="1"/>
     <w:lsdException w:name="Table Subtle 1" w:semiHidden="1" w:unhideWhenUsed="1"/>
+    <w:lsdException w:name="Table Subtle 2" w:semiHidden="1" w:unhideWhenUsed="1"/>
     <w:lsdException w:name="Table Web 1" w:semiHidden="1" w:unhideWhenUsed="1"/>
     <w:lsdException w:name="Table Web 2" w:semiHidden="1" w:unhideWhenUsed="1"/>
     <w:lsdException w:name="Balloon Text" w:semiHidden="1" w:unhideWhenUsed="1"/>
     <w:lsdException w:name="Table Grid" w:uiPriority="39"/>
-    <w:lsdException w:name="Table Theme" w:semiHidden="1" w:unhideWhenUsed="1"/>
     <w:lsdException w:name="Placeholder Text" w:semiHidden="1"/>
     <w:lsdException w:name="No Spacing" w:uiPriority="1" w:qFormat="1"/>
     <w:lsdException w:name="Light Shading" w:uiPriority="60"/>
@@ -1025,6 +1316,7 @@
     <w:lsdException w:name="Smart Hyperlink" w:semiHidden="1" w:unhideWhenUsed="1"/>
     <w:lsdException w:name="Hashtag" w:semiHidden="1" w:unhideWhenUsed="1"/>
     <w:lsdException w:name="Unresolved Mention" w:semiHidden="1" w:unhideWhenUsed="1"/>
+    <w:lsdException w:name="Smart Link" w:semiHidden="1" w:unhideWhenUsed="1"/>
   </w:latentStyles>
   <w:style w:type="paragraph" w:default="1" w:styleId="Normal">
     <w:name w:val="Normal"/>
@@ -1135,6 +1427,18 @@
       <w:color w:val="2E74B5" w:themeColor="accent1" w:themeShade="BF"/>
       <w:sz w:val="26"/>
       <w:szCs w:val="26"/>
+    </w:rPr>
+  </w:style>
+  <w:style w:type="character" w:styleId="Hyperlink">
+    <w:name w:val="Hyperlink"/>
+    <w:basedOn w:val="DefaultParagraphFont"/>
+    <w:uiPriority w:val="99"/>
+    <w:semiHidden/>
+    <w:unhideWhenUsed/>
+    <w:rsid w:val="005A1369"/>
+    <w:rPr>
+      <w:color w:val="0000FF"/>
+      <w:u w:val="single"/>
     </w:rPr>
   </w:style>
 </w:styles>

</xml_diff>